<commit_message>
Updated test plan and test report with validation observations
Updated test plan and test report with validation remarks

Change-Id: If9980e5e542052ef1690258f00aeb666b3030b28

Updated test plan and test report

Change-Id: I88ad2b6bcaa326df581f204688cbe2a8b26af513
</commit_message>
<xml_diff>
--- a/doc/TestReportforScaleIOFuelPlugin.docx
+++ b/doc/TestReportforScaleIOFuelPlugin.docx
@@ -1062,6 +1062,94 @@
           </w:p>
         </w:tc>
       </w:tr>
+      <w:tr>
+        <w:tc>
+          <w:tcPr>
+            <w:tcW w:w="1140" w:type="dxa"/>
+            <w:tcMar>
+              <w:top w:w="100" w:type="dxa"/>
+              <w:left w:w="100" w:type="dxa"/>
+              <w:bottom w:w="100" w:type="dxa"/>
+              <w:right w:w="100" w:type="dxa"/>
+            </w:tcMar>
+          </w:tcPr>
+          <w:p>
+            <w:pPr>
+              <w:pStyle w:val="normal0"/>
+              <w:spacing w:line="240" w:lineRule="auto"/>
+            </w:pPr>
+            <w:r>
+              <w:t>1.3</w:t>
+            </w:r>
+          </w:p>
+        </w:tc>
+        <w:tc>
+          <w:tcPr>
+            <w:tcW w:w="1455" w:type="dxa"/>
+            <w:tcMar>
+              <w:top w:w="100" w:type="dxa"/>
+              <w:left w:w="100" w:type="dxa"/>
+              <w:bottom w:w="100" w:type="dxa"/>
+              <w:right w:w="100" w:type="dxa"/>
+            </w:tcMar>
+          </w:tcPr>
+          <w:p>
+            <w:pPr>
+              <w:pStyle w:val="normal0"/>
+              <w:spacing w:line="240" w:lineRule="auto"/>
+            </w:pPr>
+            <w:r>
+              <w:t>04.12.2015</w:t>
+            </w:r>
+          </w:p>
+        </w:tc>
+        <w:tc>
+          <w:tcPr>
+            <w:tcW w:w="4035" w:type="dxa"/>
+            <w:tcMar>
+              <w:top w:w="100" w:type="dxa"/>
+              <w:left w:w="100" w:type="dxa"/>
+              <w:bottom w:w="100" w:type="dxa"/>
+              <w:right w:w="100" w:type="dxa"/>
+            </w:tcMar>
+          </w:tcPr>
+          <w:p>
+            <w:pPr>
+              <w:pStyle w:val="normal0"/>
+              <w:spacing w:line="240" w:lineRule="auto"/>
+            </w:pPr>
+            <w:r>
+              <w:t>Adrian Moreno (adrian.moreno@emc.com)</w:t>
+            </w:r>
+          </w:p>
+        </w:tc>
+        <w:tc>
+          <w:tcPr>
+            <w:tcW w:w="3525" w:type="dxa"/>
+            <w:tcMar>
+              <w:top w:w="100" w:type="dxa"/>
+              <w:left w:w="100" w:type="dxa"/>
+              <w:bottom w:w="100" w:type="dxa"/>
+              <w:right w:w="100" w:type="dxa"/>
+            </w:tcMar>
+          </w:tcPr>
+          <w:p>
+            <w:pPr>
+              <w:pStyle w:val="normal0"/>
+              <w:spacing w:line="240" w:lineRule="auto"/>
+            </w:pPr>
+            <w:r>
+              <w:t>Updated</w:t>
+            </w:r>
+            <w:r>
+              <w:t xml:space="preserve"> test</w:t>
+            </w:r>
+            <w:r>
+              <w:t xml:space="preserve"> report with validation remarks</w:t>
+            </w:r>
+          </w:p>
+        </w:tc>
+      </w:tr>
     </w:tbl>
     <w:p>
       <w:pPr>
@@ -1990,15 +2078,12 @@
             <w:pPr>
               <w:pStyle w:val="normal0"/>
               <w:spacing w:line="345" w:lineRule="auto"/>
-              <w:rPr>
-                <w:i/>
-              </w:rPr>
-            </w:pPr>
-            <w:r>
-              <w:rPr>
-                <w:i/>
-              </w:rPr>
-              <w:t>build_scaleio_plugin</w:t>
+            </w:pPr>
+            <w:r>
+              <w:rPr>
+                <w:i/>
+              </w:rPr>
+              <w:t>install_scaleio_plugin</w:t>
             </w:r>
           </w:p>
         </w:tc>
@@ -2029,16 +2114,10 @@
               <w:t>ScaleIO</w:t>
             </w:r>
             <w:r>
-              <w:t xml:space="preserve"> Fuel </w:t>
-            </w:r>
-            <w:r>
-              <w:t>p</w:t>
-            </w:r>
-            <w:r>
-              <w:t xml:space="preserve">lugin </w:t>
-            </w:r>
-            <w:r>
-              <w:t>builds successfully.</w:t>
+              <w:t xml:space="preserve"> Fuel Plugin can be installed into Fuel Master</w:t>
+            </w:r>
+            <w:r>
+              <w:t>.</w:t>
             </w:r>
           </w:p>
         </w:tc>
@@ -2069,7 +2148,7 @@
               <w:rPr>
                 <w:i/>
               </w:rPr>
-              <w:t>install_scaleio_plugin</w:t>
+              <w:t>prepare_nodes</w:t>
             </w:r>
           </w:p>
         </w:tc>
@@ -2094,15 +2173,33 @@
               <w:pStyle w:val="normal0"/>
             </w:pPr>
             <w:r>
-              <w:t xml:space="preserve">Verify that </w:t>
-            </w:r>
-            <w:r>
+              <w:rPr>
+                <w:i/>
+              </w:rPr>
+              <w:t xml:space="preserve">Verify all controller/compute/storage nodes are ready for </w:t>
+            </w:r>
+            <w:r>
+              <w:rPr>
+                <w:i/>
+              </w:rPr>
               <w:t>ScaleIO</w:t>
             </w:r>
             <w:r>
-              <w:t xml:space="preserve"> Fuel Plugin can be installed into Fuel Master</w:t>
-            </w:r>
-            <w:r>
+              <w:rPr>
+                <w:i/>
+              </w:rPr>
+              <w:t xml:space="preserve"> install</w:t>
+            </w:r>
+            <w:r>
+              <w:rPr>
+                <w:i/>
+              </w:rPr>
+              <w:t>ation</w:t>
+            </w:r>
+            <w:r>
+              <w:rPr>
+                <w:i/>
+              </w:rPr>
               <w:t>.</w:t>
             </w:r>
           </w:p>
@@ -2134,7 +2231,7 @@
               <w:rPr>
                 <w:i/>
               </w:rPr>
-              <w:t>prepare_nodes</w:t>
+              <w:t>create_env</w:t>
             </w:r>
           </w:p>
         </w:tc>
@@ -2162,7 +2259,7 @@
               <w:rPr>
                 <w:i/>
               </w:rPr>
-              <w:t xml:space="preserve">Verify all controller/compute/storage nodes are ready for </w:t>
+              <w:t xml:space="preserve">Verify that an OpenStack environment created with </w:t>
             </w:r>
             <w:r>
               <w:rPr>
@@ -2174,13 +2271,25 @@
               <w:rPr>
                 <w:i/>
               </w:rPr>
-              <w:t xml:space="preserve"> install</w:t>
-            </w:r>
-            <w:r>
-              <w:rPr>
-                <w:i/>
-              </w:rPr>
-              <w:t>ation</w:t>
+              <w:t xml:space="preserve"> Fuel Plugin </w:t>
+            </w:r>
+            <w:r>
+              <w:rPr>
+                <w:i/>
+              </w:rPr>
+              <w:t>has</w:t>
+            </w:r>
+            <w:r>
+              <w:rPr>
+                <w:i/>
+              </w:rPr>
+              <w:t xml:space="preserve"> </w:t>
+            </w:r>
+            <w:r>
+              <w:rPr>
+                <w:i/>
+              </w:rPr>
+              <w:t>ScaleIO configuration parameters available, fill them, and deploy changes</w:t>
             </w:r>
             <w:r>
               <w:rPr>
@@ -2217,7 +2326,7 @@
               <w:rPr>
                 <w:i/>
               </w:rPr>
-              <w:t>create_env</w:t>
+              <w:t>verify_block_storage</w:t>
             </w:r>
           </w:p>
         </w:tc>
@@ -2245,43 +2354,7 @@
               <w:rPr>
                 <w:i/>
               </w:rPr>
-              <w:t xml:space="preserve">Verify that an OpenStack environment created with </w:t>
-            </w:r>
-            <w:r>
-              <w:rPr>
-                <w:i/>
-              </w:rPr>
-              <w:t>ScaleIO</w:t>
-            </w:r>
-            <w:r>
-              <w:rPr>
-                <w:i/>
-              </w:rPr>
-              <w:t xml:space="preserve"> Fuel Plugin </w:t>
-            </w:r>
-            <w:r>
-              <w:rPr>
-                <w:i/>
-              </w:rPr>
-              <w:t>has</w:t>
-            </w:r>
-            <w:r>
-              <w:rPr>
-                <w:i/>
-              </w:rPr>
-              <w:t xml:space="preserve"> </w:t>
-            </w:r>
-            <w:r>
-              <w:rPr>
-                <w:i/>
-              </w:rPr>
-              <w:t>ScaleIO configuration parameters available, fill them, and deploy changes</w:t>
-            </w:r>
-            <w:r>
-              <w:rPr>
-                <w:i/>
-              </w:rPr>
-              <w:t>.</w:t>
+              <w:t>Verify that all cinder-volume services are identified as ScaleIO.</w:t>
             </w:r>
           </w:p>
         </w:tc>
@@ -2307,12 +2380,15 @@
             <w:pPr>
               <w:pStyle w:val="normal0"/>
               <w:spacing w:line="345" w:lineRule="auto"/>
-            </w:pPr>
-            <w:r>
-              <w:rPr>
-                <w:i/>
-              </w:rPr>
-              <w:t>verify_block_storage</w:t>
+              <w:rPr>
+                <w:i/>
+              </w:rPr>
+            </w:pPr>
+            <w:r>
+              <w:rPr>
+                <w:i/>
+              </w:rPr>
+              <w:t>check_scaleio_cluster</w:t>
             </w:r>
           </w:p>
         </w:tc>
@@ -2335,12 +2411,15 @@
           <w:p>
             <w:pPr>
               <w:pStyle w:val="normal0"/>
-            </w:pPr>
-            <w:r>
-              <w:rPr>
-                <w:i/>
-              </w:rPr>
-              <w:t>Verify that all cinder-volume services are identified as ScaleIO.</w:t>
+              <w:rPr>
+                <w:i/>
+              </w:rPr>
+            </w:pPr>
+            <w:r>
+              <w:rPr>
+                <w:i/>
+              </w:rPr>
+              <w:t>Verify that the ScaleIO cluster state is Normal</w:t>
             </w:r>
           </w:p>
         </w:tc>
@@ -2374,7 +2453,7 @@
               <w:rPr>
                 <w:i/>
               </w:rPr>
-              <w:t>check_scaleio_cluster</w:t>
+              <w:t>create_volume</w:t>
             </w:r>
           </w:p>
         </w:tc>
@@ -2405,7 +2484,7 @@
               <w:rPr>
                 <w:i/>
               </w:rPr>
-              <w:t>Verify that the ScaleIO cluster state is Normal</w:t>
+              <w:t>Verify that volumes are created in OpenStack via ScaleIO.</w:t>
             </w:r>
           </w:p>
         </w:tc>
@@ -2439,7 +2518,7 @@
               <w:rPr>
                 <w:i/>
               </w:rPr>
-              <w:t>create_volume</w:t>
+              <w:t>attach_volume</w:t>
             </w:r>
           </w:p>
         </w:tc>
@@ -2470,7 +2549,7 @@
               <w:rPr>
                 <w:i/>
               </w:rPr>
-              <w:t>Verify that volumes are created in OpenStack via ScaleIO.</w:t>
+              <w:t>Verify that volumes are attached in OpenStack and ScaleIO reflects them as mapped.</w:t>
             </w:r>
           </w:p>
         </w:tc>
@@ -2504,7 +2583,7 @@
               <w:rPr>
                 <w:i/>
               </w:rPr>
-              <w:t>attach_volume</w:t>
+              <w:t>verify_health_checks</w:t>
             </w:r>
           </w:p>
         </w:tc>
@@ -2535,7 +2614,13 @@
               <w:rPr>
                 <w:i/>
               </w:rPr>
-              <w:t>Verify that volumes are attached in OpenStack and ScaleIO reflects them as mapped.</w:t>
+              <w:t>Ensure that all applicable health checks pass</w:t>
+            </w:r>
+            <w:r>
+              <w:rPr>
+                <w:i/>
+              </w:rPr>
+              <w:t>.</w:t>
             </w:r>
           </w:p>
         </w:tc>
@@ -2569,7 +2654,7 @@
               <w:rPr>
                 <w:i/>
               </w:rPr>
-              <w:t>verify_health_checks</w:t>
+              <w:t>scaleio_host_failover</w:t>
             </w:r>
           </w:p>
         </w:tc>
@@ -2600,13 +2685,7 @@
               <w:rPr>
                 <w:i/>
               </w:rPr>
-              <w:t>Ensure that all applicable health checks pass</w:t>
-            </w:r>
-            <w:r>
-              <w:rPr>
-                <w:i/>
-              </w:rPr>
-              <w:t>.</w:t>
+              <w:t>Remove a ScaleIO MDM node and verify that ScaleIO is still operative</w:t>
             </w:r>
           </w:p>
         </w:tc>
@@ -2641,71 +2720,6 @@
                 <w:i/>
               </w:rPr>
               <w:lastRenderedPageBreak/>
-              <w:t>scaleio_host_failover</w:t>
-            </w:r>
-          </w:p>
-        </w:tc>
-        <w:tc>
-          <w:tcPr>
-            <w:tcW w:w="7035" w:type="dxa"/>
-            <w:tcBorders>
-              <w:top w:val="single" w:sz="6" w:space="0" w:color="000000"/>
-              <w:left w:val="single" w:sz="6" w:space="0" w:color="000000"/>
-              <w:bottom w:val="single" w:sz="6" w:space="0" w:color="000000"/>
-              <w:right w:val="single" w:sz="6" w:space="0" w:color="000000"/>
-            </w:tcBorders>
-            <w:tcMar>
-              <w:top w:w="100" w:type="dxa"/>
-              <w:left w:w="100" w:type="dxa"/>
-              <w:bottom w:w="100" w:type="dxa"/>
-              <w:right w:w="100" w:type="dxa"/>
-            </w:tcMar>
-          </w:tcPr>
-          <w:p>
-            <w:pPr>
-              <w:pStyle w:val="normal0"/>
-              <w:rPr>
-                <w:i/>
-              </w:rPr>
-            </w:pPr>
-            <w:r>
-              <w:rPr>
-                <w:i/>
-              </w:rPr>
-              <w:t>Remove a ScaleIO MDM node and verify that ScaleIO is still operative</w:t>
-            </w:r>
-          </w:p>
-        </w:tc>
-      </w:tr>
-      <w:tr>
-        <w:tc>
-          <w:tcPr>
-            <w:tcW w:w="2745" w:type="dxa"/>
-            <w:tcBorders>
-              <w:top w:val="single" w:sz="6" w:space="0" w:color="000000"/>
-              <w:left w:val="single" w:sz="6" w:space="0" w:color="000000"/>
-              <w:bottom w:val="single" w:sz="6" w:space="0" w:color="000000"/>
-              <w:right w:val="single" w:sz="6" w:space="0" w:color="000000"/>
-            </w:tcBorders>
-            <w:tcMar>
-              <w:top w:w="100" w:type="dxa"/>
-              <w:left w:w="100" w:type="dxa"/>
-              <w:bottom w:w="100" w:type="dxa"/>
-              <w:right w:w="100" w:type="dxa"/>
-            </w:tcMar>
-          </w:tcPr>
-          <w:p>
-            <w:pPr>
-              <w:pStyle w:val="normal0"/>
-              <w:spacing w:line="345" w:lineRule="auto"/>
-              <w:rPr>
-                <w:i/>
-              </w:rPr>
-            </w:pPr>
-            <w:r>
-              <w:rPr>
-                <w:i/>
-              </w:rPr>
               <w:t>uninstall_plugin_with_deployed_env</w:t>
             </w:r>
           </w:p>
@@ -3010,7 +3024,10 @@
               <w:pStyle w:val="normal0"/>
             </w:pPr>
             <w:r>
-              <w:t>10</w:t>
+              <w:t>1</w:t>
+            </w:r>
+            <w:r>
+              <w:t>1</w:t>
             </w:r>
           </w:p>
         </w:tc>
@@ -3116,8 +3133,13 @@
               <w:pStyle w:val="normal0"/>
             </w:pPr>
             <w:r>
-              <w:t>10</w:t>
-            </w:r>
+              <w:t>1</w:t>
+            </w:r>
+            <w:r>
+              <w:t>1</w:t>
+            </w:r>
+            <w:bookmarkStart w:id="18" w:name="_GoBack"/>
+            <w:bookmarkEnd w:id="18"/>
           </w:p>
         </w:tc>
       </w:tr>
@@ -3185,13 +3207,13 @@
         <w:pStyle w:val="Heading3"/>
         <w:contextualSpacing w:val="0"/>
       </w:pPr>
-      <w:bookmarkStart w:id="18" w:name="h.th04ucjkq318" w:colFirst="0" w:colLast="0"/>
-      <w:bookmarkStart w:id="19" w:name="_Toc309911937"/>
-      <w:bookmarkEnd w:id="18"/>
+      <w:bookmarkStart w:id="19" w:name="h.th04ucjkq318" w:colFirst="0" w:colLast="0"/>
+      <w:bookmarkStart w:id="20" w:name="_Toc309911937"/>
+      <w:bookmarkEnd w:id="19"/>
       <w:r>
         <w:t>Detailed test run results</w:t>
       </w:r>
-      <w:bookmarkEnd w:id="19"/>
+      <w:bookmarkEnd w:id="20"/>
     </w:p>
     <w:p>
       <w:pPr>
@@ -3448,7 +3470,36 @@
               <w:rPr>
                 <w:i/>
               </w:rPr>
-              <w:t>build_scaleio_plugin</w:t>
+              <w:t>install_scaleio_plugin</w:t>
+            </w:r>
+          </w:p>
+        </w:tc>
+        <w:tc>
+          <w:tcPr>
+            <w:tcW w:w="1134" w:type="dxa"/>
+            <w:tcBorders>
+              <w:top w:val="single" w:sz="6" w:space="0" w:color="000000"/>
+              <w:left w:val="single" w:sz="6" w:space="0" w:color="000000"/>
+              <w:bottom w:val="single" w:sz="6" w:space="0" w:color="000000"/>
+              <w:right w:val="single" w:sz="6" w:space="0" w:color="000000"/>
+            </w:tcBorders>
+            <w:tcMar>
+              <w:top w:w="100" w:type="dxa"/>
+              <w:left w:w="100" w:type="dxa"/>
+              <w:bottom w:w="100" w:type="dxa"/>
+              <w:right w:w="100" w:type="dxa"/>
+            </w:tcMar>
+          </w:tcPr>
+          <w:p>
+            <w:pPr>
+              <w:pStyle w:val="normal0"/>
+              <w:jc w:val="center"/>
+            </w:pPr>
+            <w:r>
+              <w:rPr>
+                <w:rFonts w:ascii="Arial Unicode MS" w:eastAsia="Arial Unicode MS" w:hAnsi="Arial Unicode MS" w:cs="Arial Unicode MS"/>
+              </w:rPr>
+              <w:t>✓</w:t>
             </w:r>
           </w:p>
         </w:tc>
@@ -3474,12 +3525,6 @@
               <w:spacing w:line="288" w:lineRule="auto"/>
               <w:jc w:val="center"/>
             </w:pPr>
-            <w:r>
-              <w:rPr>
-                <w:rFonts w:ascii="Arial Unicode MS" w:eastAsia="Arial Unicode MS" w:hAnsi="Arial Unicode MS" w:cs="Arial Unicode MS"/>
-              </w:rPr>
-              <w:t>✓</w:t>
-            </w:r>
           </w:p>
         </w:tc>
         <w:tc>
@@ -3507,29 +3552,6 @@
         </w:tc>
         <w:tc>
           <w:tcPr>
-            <w:tcW w:w="1134" w:type="dxa"/>
-            <w:tcBorders>
-              <w:top w:val="single" w:sz="6" w:space="0" w:color="000000"/>
-              <w:left w:val="single" w:sz="6" w:space="0" w:color="000000"/>
-              <w:bottom w:val="single" w:sz="6" w:space="0" w:color="000000"/>
-              <w:right w:val="single" w:sz="6" w:space="0" w:color="000000"/>
-            </w:tcBorders>
-            <w:tcMar>
-              <w:top w:w="100" w:type="dxa"/>
-              <w:left w:w="100" w:type="dxa"/>
-              <w:bottom w:w="100" w:type="dxa"/>
-              <w:right w:w="100" w:type="dxa"/>
-            </w:tcMar>
-          </w:tcPr>
-          <w:p>
-            <w:pPr>
-              <w:pStyle w:val="normal0"/>
-              <w:jc w:val="center"/>
-            </w:pPr>
-          </w:p>
-        </w:tc>
-        <w:tc>
-          <w:tcPr>
             <w:tcW w:w="2514" w:type="dxa"/>
             <w:tcBorders>
               <w:top w:val="single" w:sz="6" w:space="0" w:color="000000"/>
@@ -3547,6 +3569,7 @@
           <w:p>
             <w:pPr>
               <w:pStyle w:val="normal0"/>
+              <w:spacing w:line="240" w:lineRule="auto"/>
             </w:pPr>
           </w:p>
         </w:tc>
@@ -3603,7 +3626,7 @@
               <w:rPr>
                 <w:i/>
               </w:rPr>
-              <w:t>install_scaleio_plugin</w:t>
+              <w:t>prepare_nodes</w:t>
             </w:r>
           </w:p>
         </w:tc>
@@ -3634,6 +3657,29 @@
               </w:rPr>
               <w:t>✓</w:t>
             </w:r>
+          </w:p>
+        </w:tc>
+        <w:tc>
+          <w:tcPr>
+            <w:tcW w:w="1134" w:type="dxa"/>
+            <w:tcBorders>
+              <w:top w:val="single" w:sz="6" w:space="0" w:color="000000"/>
+              <w:left w:val="single" w:sz="6" w:space="0" w:color="000000"/>
+              <w:bottom w:val="single" w:sz="6" w:space="0" w:color="000000"/>
+              <w:right w:val="single" w:sz="6" w:space="0" w:color="000000"/>
+            </w:tcBorders>
+            <w:tcMar>
+              <w:top w:w="100" w:type="dxa"/>
+              <w:left w:w="100" w:type="dxa"/>
+              <w:bottom w:w="100" w:type="dxa"/>
+              <w:right w:w="100" w:type="dxa"/>
+            </w:tcMar>
+          </w:tcPr>
+          <w:p>
+            <w:pPr>
+              <w:pStyle w:val="normal0"/>
+              <w:jc w:val="center"/>
+            </w:pPr>
           </w:p>
         </w:tc>
         <w:tc>
@@ -3662,29 +3708,6 @@
         </w:tc>
         <w:tc>
           <w:tcPr>
-            <w:tcW w:w="1134" w:type="dxa"/>
-            <w:tcBorders>
-              <w:top w:val="single" w:sz="6" w:space="0" w:color="000000"/>
-              <w:left w:val="single" w:sz="6" w:space="0" w:color="000000"/>
-              <w:bottom w:val="single" w:sz="6" w:space="0" w:color="000000"/>
-              <w:right w:val="single" w:sz="6" w:space="0" w:color="000000"/>
-            </w:tcBorders>
-            <w:tcMar>
-              <w:top w:w="100" w:type="dxa"/>
-              <w:left w:w="100" w:type="dxa"/>
-              <w:bottom w:w="100" w:type="dxa"/>
-              <w:right w:w="100" w:type="dxa"/>
-            </w:tcMar>
-          </w:tcPr>
-          <w:p>
-            <w:pPr>
-              <w:pStyle w:val="normal0"/>
-              <w:jc w:val="center"/>
-            </w:pPr>
-          </w:p>
-        </w:tc>
-        <w:tc>
-          <w:tcPr>
             <w:tcW w:w="2514" w:type="dxa"/>
             <w:tcBorders>
               <w:top w:val="single" w:sz="6" w:space="0" w:color="000000"/>
@@ -3702,7 +3725,6 @@
           <w:p>
             <w:pPr>
               <w:pStyle w:val="normal0"/>
-              <w:spacing w:line="240" w:lineRule="auto"/>
             </w:pPr>
           </w:p>
         </w:tc>
@@ -3754,12 +3776,15 @@
             <w:pPr>
               <w:pStyle w:val="normal0"/>
               <w:spacing w:line="288" w:lineRule="auto"/>
-            </w:pPr>
-            <w:r>
-              <w:rPr>
-                <w:i/>
-              </w:rPr>
-              <w:t>prepare_nodes</w:t>
+              <w:rPr>
+                <w:i/>
+              </w:rPr>
+            </w:pPr>
+            <w:r>
+              <w:rPr>
+                <w:i/>
+              </w:rPr>
+              <w:t>create_env</w:t>
             </w:r>
           </w:p>
         </w:tc>
@@ -3836,6 +3861,9 @@
               <w:pStyle w:val="normal0"/>
               <w:spacing w:line="288" w:lineRule="auto"/>
               <w:jc w:val="center"/>
+              <w:rPr>
+                <w:rFonts w:ascii="Arial Unicode MS" w:eastAsia="Arial Unicode MS" w:hAnsi="Arial Unicode MS" w:cs="Arial Unicode MS"/>
+              </w:rPr>
             </w:pPr>
           </w:p>
         </w:tc>
@@ -3917,7 +3945,7 @@
               <w:rPr>
                 <w:i/>
               </w:rPr>
-              <w:t>create_env</w:t>
+              <w:t>verify_block_storage</w:t>
             </w:r>
           </w:p>
         </w:tc>
@@ -4078,7 +4106,7 @@
               <w:rPr>
                 <w:i/>
               </w:rPr>
-              <w:t>verify_block_storage</w:t>
+              <w:t>check_scaleio_cluster</w:t>
             </w:r>
           </w:p>
         </w:tc>
@@ -4102,6 +4130,9 @@
             <w:pPr>
               <w:pStyle w:val="normal0"/>
               <w:jc w:val="center"/>
+              <w:rPr>
+                <w:rFonts w:ascii="Arial Unicode MS" w:eastAsia="Arial Unicode MS" w:hAnsi="Arial Unicode MS" w:cs="Arial Unicode MS"/>
+              </w:rPr>
             </w:pPr>
             <w:r>
               <w:rPr>
@@ -4239,7 +4270,7 @@
               <w:rPr>
                 <w:i/>
               </w:rPr>
-              <w:t>check_scaleio_cluster</w:t>
+              <w:t>create_volume</w:t>
             </w:r>
           </w:p>
         </w:tc>
@@ -4263,9 +4294,6 @@
             <w:pPr>
               <w:pStyle w:val="normal0"/>
               <w:jc w:val="center"/>
-              <w:rPr>
-                <w:rFonts w:ascii="Arial Unicode MS" w:eastAsia="Arial Unicode MS" w:hAnsi="Arial Unicode MS" w:cs="Arial Unicode MS"/>
-              </w:rPr>
             </w:pPr>
             <w:r>
               <w:rPr>
@@ -4403,7 +4431,7 @@
               <w:rPr>
                 <w:i/>
               </w:rPr>
-              <w:t>create_volume</w:t>
+              <w:t>attach_volume</w:t>
             </w:r>
           </w:p>
         </w:tc>
@@ -4532,7 +4560,6 @@
               <w:spacing w:line="288" w:lineRule="auto"/>
             </w:pPr>
             <w:r>
-              <w:lastRenderedPageBreak/>
               <w:t>8</w:t>
             </w:r>
           </w:p>
@@ -4565,7 +4592,7 @@
               <w:rPr>
                 <w:i/>
               </w:rPr>
-              <w:t>attach_volume</w:t>
+              <w:t>verify_health_checks</w:t>
             </w:r>
           </w:p>
         </w:tc>
@@ -4696,8 +4723,6 @@
             <w:r>
               <w:t>9</w:t>
             </w:r>
-            <w:bookmarkStart w:id="20" w:name="_GoBack"/>
-            <w:bookmarkEnd w:id="20"/>
           </w:p>
         </w:tc>
         <w:tc>
@@ -4728,7 +4753,7 @@
               <w:rPr>
                 <w:i/>
               </w:rPr>
-              <w:t>verify_health_checks</w:t>
+              <w:t>scaleio_host_failover</w:t>
             </w:r>
           </w:p>
         </w:tc>
@@ -4752,6 +4777,9 @@
             <w:pPr>
               <w:pStyle w:val="normal0"/>
               <w:jc w:val="center"/>
+              <w:rPr>
+                <w:rFonts w:ascii="Arial Unicode MS" w:eastAsia="Arial Unicode MS" w:hAnsi="Arial Unicode MS" w:cs="Arial Unicode MS"/>
+              </w:rPr>
             </w:pPr>
             <w:r>
               <w:rPr>
@@ -4857,7 +4885,11 @@
               <w:spacing w:line="288" w:lineRule="auto"/>
             </w:pPr>
             <w:r>
-              <w:t>10</w:t>
+              <w:lastRenderedPageBreak/>
+              <w:t>1</w:t>
+            </w:r>
+            <w:r>
+              <w:t>0</w:t>
             </w:r>
           </w:p>
         </w:tc>
@@ -4889,7 +4921,7 @@
               <w:rPr>
                 <w:i/>
               </w:rPr>
-              <w:t>scaleio_host_failover</w:t>
+              <w:t>uninstall_plugin_with_deployed_env</w:t>
             </w:r>
           </w:p>
         </w:tc>
@@ -4913,9 +4945,6 @@
             <w:pPr>
               <w:pStyle w:val="normal0"/>
               <w:jc w:val="center"/>
-              <w:rPr>
-                <w:rFonts w:ascii="Arial Unicode MS" w:eastAsia="Arial Unicode MS" w:hAnsi="Arial Unicode MS" w:cs="Arial Unicode MS"/>
-              </w:rPr>
             </w:pPr>
             <w:r>
               <w:rPr>
@@ -5021,7 +5050,10 @@
               <w:spacing w:line="288" w:lineRule="auto"/>
             </w:pPr>
             <w:r>
-              <w:t>11</w:t>
+              <w:t>1</w:t>
+            </w:r>
+            <w:r>
+              <w:t>1</w:t>
             </w:r>
           </w:p>
         </w:tc>
@@ -5053,7 +5085,7 @@
               <w:rPr>
                 <w:i/>
               </w:rPr>
-              <w:t>uninstall_plugin_with_deployed_env</w:t>
+              <w:t>uninstall_plugin</w:t>
             </w:r>
           </w:p>
         </w:tc>
@@ -5182,221 +5214,57 @@
               <w:spacing w:line="288" w:lineRule="auto"/>
             </w:pPr>
             <w:r>
+              <w:t>Total</w:t>
+            </w:r>
+          </w:p>
+        </w:tc>
+        <w:tc>
+          <w:tcPr>
+            <w:tcW w:w="2679" w:type="dxa"/>
+            <w:tcBorders>
+              <w:top w:val="single" w:sz="6" w:space="0" w:color="000000"/>
+              <w:left w:val="single" w:sz="6" w:space="0" w:color="000000"/>
+              <w:bottom w:val="single" w:sz="6" w:space="0" w:color="000000"/>
+              <w:right w:val="single" w:sz="6" w:space="0" w:color="000000"/>
+            </w:tcBorders>
+            <w:tcMar>
+              <w:top w:w="100" w:type="dxa"/>
+              <w:left w:w="100" w:type="dxa"/>
+              <w:bottom w:w="100" w:type="dxa"/>
+              <w:right w:w="100" w:type="dxa"/>
+            </w:tcMar>
+          </w:tcPr>
+          <w:p>
+            <w:pPr>
+              <w:pStyle w:val="normal0"/>
+            </w:pPr>
+          </w:p>
+        </w:tc>
+        <w:tc>
+          <w:tcPr>
+            <w:tcW w:w="1134" w:type="dxa"/>
+            <w:tcBorders>
+              <w:top w:val="single" w:sz="6" w:space="0" w:color="000000"/>
+              <w:left w:val="single" w:sz="6" w:space="0" w:color="000000"/>
+              <w:bottom w:val="single" w:sz="6" w:space="0" w:color="000000"/>
+              <w:right w:val="single" w:sz="6" w:space="0" w:color="000000"/>
+            </w:tcBorders>
+            <w:tcMar>
+              <w:top w:w="100" w:type="dxa"/>
+              <w:left w:w="100" w:type="dxa"/>
+              <w:bottom w:w="100" w:type="dxa"/>
+              <w:right w:w="100" w:type="dxa"/>
+            </w:tcMar>
+          </w:tcPr>
+          <w:p>
+            <w:pPr>
+              <w:pStyle w:val="normal0"/>
+            </w:pPr>
+            <w:r>
               <w:t>1</w:t>
             </w:r>
             <w:r>
-              <w:t>2</w:t>
-            </w:r>
-          </w:p>
-        </w:tc>
-        <w:tc>
-          <w:tcPr>
-            <w:tcW w:w="2679" w:type="dxa"/>
-            <w:tcBorders>
-              <w:top w:val="single" w:sz="6" w:space="0" w:color="000000"/>
-              <w:left w:val="single" w:sz="6" w:space="0" w:color="000000"/>
-              <w:bottom w:val="single" w:sz="6" w:space="0" w:color="000000"/>
-              <w:right w:val="single" w:sz="6" w:space="0" w:color="000000"/>
-            </w:tcBorders>
-            <w:tcMar>
-              <w:top w:w="100" w:type="dxa"/>
-              <w:left w:w="100" w:type="dxa"/>
-              <w:bottom w:w="100" w:type="dxa"/>
-              <w:right w:w="100" w:type="dxa"/>
-            </w:tcMar>
-          </w:tcPr>
-          <w:p>
-            <w:pPr>
-              <w:pStyle w:val="normal0"/>
-              <w:spacing w:line="288" w:lineRule="auto"/>
-              <w:rPr>
-                <w:i/>
-              </w:rPr>
-            </w:pPr>
-            <w:r>
-              <w:rPr>
-                <w:i/>
-              </w:rPr>
-              <w:t>uninstall_plugin</w:t>
-            </w:r>
-          </w:p>
-        </w:tc>
-        <w:tc>
-          <w:tcPr>
-            <w:tcW w:w="1134" w:type="dxa"/>
-            <w:tcBorders>
-              <w:top w:val="single" w:sz="6" w:space="0" w:color="000000"/>
-              <w:left w:val="single" w:sz="6" w:space="0" w:color="000000"/>
-              <w:bottom w:val="single" w:sz="6" w:space="0" w:color="000000"/>
-              <w:right w:val="single" w:sz="6" w:space="0" w:color="000000"/>
-            </w:tcBorders>
-            <w:tcMar>
-              <w:top w:w="100" w:type="dxa"/>
-              <w:left w:w="100" w:type="dxa"/>
-              <w:bottom w:w="100" w:type="dxa"/>
-              <w:right w:w="100" w:type="dxa"/>
-            </w:tcMar>
-          </w:tcPr>
-          <w:p>
-            <w:pPr>
-              <w:pStyle w:val="normal0"/>
-              <w:jc w:val="center"/>
-            </w:pPr>
-            <w:r>
-              <w:rPr>
-                <w:rFonts w:ascii="Arial Unicode MS" w:eastAsia="Arial Unicode MS" w:hAnsi="Arial Unicode MS" w:cs="Arial Unicode MS"/>
-              </w:rPr>
-              <w:t>✓</w:t>
-            </w:r>
-          </w:p>
-        </w:tc>
-        <w:tc>
-          <w:tcPr>
-            <w:tcW w:w="1134" w:type="dxa"/>
-            <w:tcBorders>
-              <w:top w:val="single" w:sz="6" w:space="0" w:color="000000"/>
-              <w:left w:val="single" w:sz="6" w:space="0" w:color="000000"/>
-              <w:bottom w:val="single" w:sz="6" w:space="0" w:color="000000"/>
-              <w:right w:val="single" w:sz="6" w:space="0" w:color="000000"/>
-            </w:tcBorders>
-            <w:tcMar>
-              <w:top w:w="100" w:type="dxa"/>
-              <w:left w:w="100" w:type="dxa"/>
-              <w:bottom w:w="100" w:type="dxa"/>
-              <w:right w:w="100" w:type="dxa"/>
-            </w:tcMar>
-          </w:tcPr>
-          <w:p>
-            <w:pPr>
-              <w:pStyle w:val="normal0"/>
-              <w:jc w:val="center"/>
-            </w:pPr>
-          </w:p>
-        </w:tc>
-        <w:tc>
-          <w:tcPr>
-            <w:tcW w:w="1134" w:type="dxa"/>
-            <w:tcBorders>
-              <w:top w:val="single" w:sz="6" w:space="0" w:color="000000"/>
-              <w:left w:val="single" w:sz="6" w:space="0" w:color="000000"/>
-              <w:bottom w:val="single" w:sz="6" w:space="0" w:color="000000"/>
-              <w:right w:val="single" w:sz="6" w:space="0" w:color="000000"/>
-            </w:tcBorders>
-            <w:tcMar>
-              <w:top w:w="100" w:type="dxa"/>
-              <w:left w:w="100" w:type="dxa"/>
-              <w:bottom w:w="100" w:type="dxa"/>
-              <w:right w:w="100" w:type="dxa"/>
-            </w:tcMar>
-          </w:tcPr>
-          <w:p>
-            <w:pPr>
-              <w:pStyle w:val="normal0"/>
-              <w:spacing w:line="288" w:lineRule="auto"/>
-              <w:jc w:val="center"/>
-              <w:rPr>
-                <w:rFonts w:ascii="Arial Unicode MS" w:eastAsia="Arial Unicode MS" w:hAnsi="Arial Unicode MS" w:cs="Arial Unicode MS"/>
-              </w:rPr>
-            </w:pPr>
-          </w:p>
-        </w:tc>
-        <w:tc>
-          <w:tcPr>
-            <w:tcW w:w="2514" w:type="dxa"/>
-            <w:tcBorders>
-              <w:top w:val="single" w:sz="6" w:space="0" w:color="000000"/>
-              <w:left w:val="single" w:sz="6" w:space="0" w:color="000000"/>
-              <w:bottom w:val="single" w:sz="6" w:space="0" w:color="000000"/>
-              <w:right w:val="single" w:sz="6" w:space="0" w:color="000000"/>
-            </w:tcBorders>
-            <w:tcMar>
-              <w:top w:w="100" w:type="dxa"/>
-              <w:left w:w="100" w:type="dxa"/>
-              <w:bottom w:w="100" w:type="dxa"/>
-              <w:right w:w="100" w:type="dxa"/>
-            </w:tcMar>
-          </w:tcPr>
-          <w:p>
-            <w:pPr>
-              <w:pStyle w:val="normal0"/>
-            </w:pPr>
-          </w:p>
-        </w:tc>
-      </w:tr>
-      <w:tr>
-        <w:tc>
-          <w:tcPr>
-            <w:tcW w:w="1170" w:type="dxa"/>
-            <w:tcBorders>
-              <w:top w:val="single" w:sz="6" w:space="0" w:color="000000"/>
-              <w:left w:val="single" w:sz="6" w:space="0" w:color="000000"/>
-              <w:bottom w:val="single" w:sz="6" w:space="0" w:color="000000"/>
-              <w:right w:val="single" w:sz="6" w:space="0" w:color="000000"/>
-            </w:tcBorders>
-            <w:tcMar>
-              <w:top w:w="100" w:type="dxa"/>
-              <w:left w:w="100" w:type="dxa"/>
-              <w:bottom w:w="100" w:type="dxa"/>
-              <w:right w:w="100" w:type="dxa"/>
-            </w:tcMar>
-          </w:tcPr>
-          <w:p>
-            <w:pPr>
-              <w:pStyle w:val="normal0"/>
-              <w:spacing w:line="288" w:lineRule="auto"/>
-            </w:pPr>
-            <w:r>
-              <w:t>Total</w:t>
-            </w:r>
-          </w:p>
-        </w:tc>
-        <w:tc>
-          <w:tcPr>
-            <w:tcW w:w="2679" w:type="dxa"/>
-            <w:tcBorders>
-              <w:top w:val="single" w:sz="6" w:space="0" w:color="000000"/>
-              <w:left w:val="single" w:sz="6" w:space="0" w:color="000000"/>
-              <w:bottom w:val="single" w:sz="6" w:space="0" w:color="000000"/>
-              <w:right w:val="single" w:sz="6" w:space="0" w:color="000000"/>
-            </w:tcBorders>
-            <w:tcMar>
-              <w:top w:w="100" w:type="dxa"/>
-              <w:left w:w="100" w:type="dxa"/>
-              <w:bottom w:w="100" w:type="dxa"/>
-              <w:right w:w="100" w:type="dxa"/>
-            </w:tcMar>
-          </w:tcPr>
-          <w:p>
-            <w:pPr>
-              <w:pStyle w:val="normal0"/>
-            </w:pPr>
-          </w:p>
-        </w:tc>
-        <w:tc>
-          <w:tcPr>
-            <w:tcW w:w="1134" w:type="dxa"/>
-            <w:tcBorders>
-              <w:top w:val="single" w:sz="6" w:space="0" w:color="000000"/>
-              <w:left w:val="single" w:sz="6" w:space="0" w:color="000000"/>
-              <w:bottom w:val="single" w:sz="6" w:space="0" w:color="000000"/>
-              <w:right w:val="single" w:sz="6" w:space="0" w:color="000000"/>
-            </w:tcBorders>
-            <w:tcMar>
-              <w:top w:w="100" w:type="dxa"/>
-              <w:left w:w="100" w:type="dxa"/>
-              <w:bottom w:w="100" w:type="dxa"/>
-              <w:right w:w="100" w:type="dxa"/>
-            </w:tcMar>
-          </w:tcPr>
-          <w:p>
-            <w:pPr>
-              <w:pStyle w:val="normal0"/>
-            </w:pPr>
-            <w:r>
               <w:t>1</w:t>
-            </w:r>
-            <w:r>
-              <w:t>2</w:t>
             </w:r>
           </w:p>
         </w:tc>
@@ -7950,7 +7818,7 @@
 </file>
 
 <file path=customXml/itemProps1.xml><?xml version="1.0" encoding="utf-8"?>
-<ds:datastoreItem xmlns:ds="http://schemas.openxmlformats.org/officeDocument/2006/customXml" ds:itemID="{8D1C4B79-D4D5-1745-868A-5A5D2BA935B9}">
+<ds:datastoreItem xmlns:ds="http://schemas.openxmlformats.org/officeDocument/2006/customXml" ds:itemID="{CF7B7BCC-EBF9-B744-95B4-88DF3360125A}">
   <ds:schemaRefs>
     <ds:schemaRef ds:uri="http://schemas.openxmlformats.org/officeDocument/2006/bibliography"/>
   </ds:schemaRefs>

</xml_diff>